<commit_message>
Application Preview Pdf Fonctionnel
- Ajout d'une fenetre de pdf
- fix bug Application stopped
</commit_message>
<xml_diff>
--- a/Trame-vierge.docx
+++ b/Trame-vierge.docx
@@ -67,14 +67,14 @@
                               <w:spacing w:before="0" w:beforeAutospacing="0" w:after="0" w:afterAutospacing="0"/>
                               <w:jc w:val="both"/>
                               <w:rPr>
-                                <w:rFonts w:ascii="Arial" w:eastAsia="Times New Roman" w:hAnsi="Arial" w:cstheme="minorBidi"/>
+                                <w:rFonts w:ascii="Arial" w:eastAsia="Times New Roman" w:hAnsi="Arial" w:cs="Arial"/>
                                 <w:color w:val="000000"/>
                                 <w:kern w:val="24"/>
                               </w:rPr>
                             </w:pPr>
                             <w:r>
                               <w:rPr>
-                                <w:rFonts w:ascii="Arial Narrow" w:eastAsia="Times New Roman" w:hAnsi="Arial Narrow"/>
+                                <w:rFonts w:ascii="Arial" w:eastAsia="Times New Roman" w:hAnsi="Arial" w:cs="Arial"/>
                                 <w:b/>
                                 <w:bCs/>
                                 <w:color w:val="00B050"/>
@@ -86,7 +86,7 @@
                             </w:r>
                             <w:r>
                               <w:rPr>
-                                <w:rFonts w:ascii="Arial" w:eastAsia="Times New Roman" w:hAnsi="Arial" w:cstheme="minorBidi"/>
+                                <w:rFonts w:ascii="Arial" w:eastAsia="Times New Roman" w:hAnsi="Arial" w:cs="Arial"/>
                                 <w:color w:val="000000"/>
                                 <w:kern w:val="24"/>
                               </w:rPr>
@@ -99,14 +99,14 @@
                               <w:spacing w:before="0" w:beforeAutospacing="0" w:after="0" w:afterAutospacing="0"/>
                               <w:jc w:val="both"/>
                               <w:rPr>
-                                <w:rFonts w:ascii="Arial" w:eastAsia="Times New Roman" w:hAnsi="Arial" w:cstheme="minorBidi"/>
+                                <w:rFonts w:ascii="Arial" w:eastAsia="Times New Roman" w:hAnsi="Arial" w:cs="Arial"/>
                                 <w:color w:val="000000"/>
                                 <w:kern w:val="24"/>
                               </w:rPr>
                             </w:pPr>
                             <w:r>
                               <w:rPr>
-                                <w:rFonts w:ascii="Arial" w:eastAsia="Times New Roman" w:hAnsi="Arial" w:cstheme="minorBidi"/>
+                                <w:rFonts w:ascii="Arial" w:eastAsia="Times New Roman" w:hAnsi="Arial" w:cs="Arial"/>
                                 <w:color w:val="000000"/>
                                 <w:kern w:val="24"/>
                               </w:rPr>
@@ -182,14 +182,14 @@
                         <w:spacing w:before="0" w:beforeAutospacing="0" w:after="0" w:afterAutospacing="0"/>
                         <w:jc w:val="both"/>
                         <w:rPr>
-                          <w:rFonts w:ascii="Arial" w:eastAsia="Times New Roman" w:hAnsi="Arial" w:cstheme="minorBidi"/>
+                          <w:rFonts w:ascii="Arial" w:eastAsia="Times New Roman" w:hAnsi="Arial" w:cs="Arial"/>
                           <w:color w:val="000000"/>
                           <w:kern w:val="24"/>
                         </w:rPr>
                       </w:pPr>
                       <w:r>
                         <w:rPr>
-                          <w:rFonts w:ascii="Arial Narrow" w:eastAsia="Times New Roman" w:hAnsi="Arial Narrow"/>
+                          <w:rFonts w:ascii="Arial" w:eastAsia="Times New Roman" w:hAnsi="Arial" w:cs="Arial"/>
                           <w:b/>
                           <w:bCs/>
                           <w:color w:val="00B050"/>
@@ -201,7 +201,7 @@
                       </w:r>
                       <w:r>
                         <w:rPr>
-                          <w:rFonts w:ascii="Arial" w:eastAsia="Times New Roman" w:hAnsi="Arial" w:cstheme="minorBidi"/>
+                          <w:rFonts w:ascii="Arial" w:eastAsia="Times New Roman" w:hAnsi="Arial" w:cs="Arial"/>
                           <w:color w:val="000000"/>
                           <w:kern w:val="24"/>
                         </w:rPr>
@@ -214,14 +214,14 @@
                         <w:spacing w:before="0" w:beforeAutospacing="0" w:after="0" w:afterAutospacing="0"/>
                         <w:jc w:val="both"/>
                         <w:rPr>
-                          <w:rFonts w:ascii="Arial" w:eastAsia="Times New Roman" w:hAnsi="Arial" w:cstheme="minorBidi"/>
+                          <w:rFonts w:ascii="Arial" w:eastAsia="Times New Roman" w:hAnsi="Arial" w:cs="Arial"/>
                           <w:color w:val="000000"/>
                           <w:kern w:val="24"/>
                         </w:rPr>
                       </w:pPr>
                       <w:r>
                         <w:rPr>
-                          <w:rFonts w:ascii="Arial" w:eastAsia="Times New Roman" w:hAnsi="Arial" w:cstheme="minorBidi"/>
+                          <w:rFonts w:ascii="Arial" w:eastAsia="Times New Roman" w:hAnsi="Arial" w:cs="Arial"/>
                           <w:color w:val="000000"/>
                           <w:kern w:val="24"/>
                         </w:rPr>
@@ -341,7 +341,7 @@
                               <w:pStyle w:val="NormalWeb"/>
                               <w:spacing w:before="0" w:beforeAutospacing="0" w:after="0" w:afterAutospacing="0"/>
                               <w:rPr>
-                                <w:rFonts w:eastAsia="Times New Roman" w:cstheme="minorBidi"/>
+                                <w:rFonts w:ascii="Arial" w:eastAsia="Times New Roman" w:hAnsi="Arial" w:cs="Arial"/>
                                 <w:b/>
                                 <w:bCs/>
                                 <w:color w:val="000000"/>
@@ -350,7 +350,7 @@
                             </w:pPr>
                             <w:r>
                               <w:rPr>
-                                <w:rFonts w:ascii="Arial Narrow" w:eastAsia="Times New Roman" w:hAnsi="Arial Narrow"/>
+                                <w:rFonts w:ascii="Arial" w:eastAsia="Times New Roman" w:hAnsi="Arial" w:cs="Arial"/>
                                 <w:b/>
                                 <w:bCs/>
                                 <w:color w:val="00B050"/>
@@ -362,7 +362,7 @@
                             </w:r>
                             <w:r>
                               <w:rPr>
-                                <w:rFonts w:ascii="Arial Narrow" w:eastAsia="Times New Roman" w:hAnsi="Arial Narrow"/>
+                                <w:rFonts w:ascii="Arial" w:eastAsia="Times New Roman" w:hAnsi="Arial" w:cs="Arial"/>
                                 <w:b/>
                                 <w:bCs/>
                                 <w:color w:val="0070C0"/>
@@ -374,7 +374,7 @@
                             </w:r>
                             <w:r>
                               <w:rPr>
-                                <w:rFonts w:eastAsia="Times New Roman" w:cstheme="minorBidi"/>
+                                <w:rFonts w:ascii="Arial" w:eastAsia="Times New Roman" w:hAnsi="Arial" w:cs="Arial"/>
                                 <w:b/>
                                 <w:bCs/>
                                 <w:color w:val="000000"/>
@@ -388,8 +388,7 @@
                               <w:pStyle w:val="NormalWeb"/>
                               <w:spacing w:before="0" w:beforeAutospacing="0" w:after="0" w:afterAutospacing="0"/>
                               <w:rPr>
-                                <w:rFonts w:eastAsia="Times New Roman" w:cstheme="minorBidi"/>
-                                <w:b/>
+                                <w:rFonts w:ascii="Arial" w:eastAsia="Times New Roman" w:hAnsi="Arial" w:cs="Arial"/>
                                 <w:bCs/>
                                 <w:color w:val="000000"/>
                                 <w:kern w:val="24"/>
@@ -397,8 +396,7 @@
                             </w:pPr>
                             <w:r>
                               <w:rPr>
-                                <w:rFonts w:eastAsia="Times New Roman" w:cstheme="minorBidi"/>
-                                <w:b/>
+                                <w:rFonts w:ascii="Arial" w:eastAsia="Times New Roman" w:hAnsi="Arial" w:cs="Arial"/>
                                 <w:bCs/>
                                 <w:color w:val="000000"/>
                                 <w:kern w:val="24"/>
@@ -566,7 +564,7 @@
                         <w:pStyle w:val="NormalWeb"/>
                         <w:spacing w:before="0" w:beforeAutospacing="0" w:after="0" w:afterAutospacing="0"/>
                         <w:rPr>
-                          <w:rFonts w:eastAsia="Times New Roman" w:cstheme="minorBidi"/>
+                          <w:rFonts w:ascii="Arial" w:eastAsia="Times New Roman" w:hAnsi="Arial" w:cs="Arial"/>
                           <w:b/>
                           <w:bCs/>
                           <w:color w:val="000000"/>
@@ -575,7 +573,7 @@
                       </w:pPr>
                       <w:r>
                         <w:rPr>
-                          <w:rFonts w:ascii="Arial Narrow" w:eastAsia="Times New Roman" w:hAnsi="Arial Narrow"/>
+                          <w:rFonts w:ascii="Arial" w:eastAsia="Times New Roman" w:hAnsi="Arial" w:cs="Arial"/>
                           <w:b/>
                           <w:bCs/>
                           <w:color w:val="00B050"/>
@@ -587,7 +585,7 @@
                       </w:r>
                       <w:r>
                         <w:rPr>
-                          <w:rFonts w:ascii="Arial Narrow" w:eastAsia="Times New Roman" w:hAnsi="Arial Narrow"/>
+                          <w:rFonts w:ascii="Arial" w:eastAsia="Times New Roman" w:hAnsi="Arial" w:cs="Arial"/>
                           <w:b/>
                           <w:bCs/>
                           <w:color w:val="0070C0"/>
@@ -599,7 +597,7 @@
                       </w:r>
                       <w:r>
                         <w:rPr>
-                          <w:rFonts w:eastAsia="Times New Roman" w:cstheme="minorBidi"/>
+                          <w:rFonts w:ascii="Arial" w:eastAsia="Times New Roman" w:hAnsi="Arial" w:cs="Arial"/>
                           <w:b/>
                           <w:bCs/>
                           <w:color w:val="000000"/>
@@ -613,8 +611,7 @@
                         <w:pStyle w:val="NormalWeb"/>
                         <w:spacing w:before="0" w:beforeAutospacing="0" w:after="0" w:afterAutospacing="0"/>
                         <w:rPr>
-                          <w:rFonts w:eastAsia="Times New Roman" w:cstheme="minorBidi"/>
-                          <w:b/>
+                          <w:rFonts w:ascii="Arial" w:eastAsia="Times New Roman" w:hAnsi="Arial" w:cs="Arial"/>
                           <w:bCs/>
                           <w:color w:val="000000"/>
                           <w:kern w:val="24"/>
@@ -622,8 +619,7 @@
                       </w:pPr>
                       <w:r>
                         <w:rPr>
-                          <w:rFonts w:eastAsia="Times New Roman" w:cstheme="minorBidi"/>
-                          <w:b/>
+                          <w:rFonts w:ascii="Arial" w:eastAsia="Times New Roman" w:hAnsi="Arial" w:cs="Arial"/>
                           <w:bCs/>
                           <w:color w:val="000000"/>
                           <w:kern w:val="24"/>
@@ -840,7 +836,7 @@
                               <w:spacing w:before="0" w:beforeAutospacing="0" w:after="0" w:afterAutospacing="0"/>
                               <w:jc w:val="both"/>
                               <w:rPr>
-                                <w:rFonts w:ascii="Arial Narrow" w:eastAsia="Times New Roman" w:hAnsi="Arial Narrow"/>
+                                <w:rFonts w:ascii="Arial" w:eastAsia="Times New Roman" w:hAnsi="Arial" w:cs="Arial"/>
                                 <w:b/>
                                 <w:bCs/>
                                 <w:color w:val="00B050"/>
@@ -851,7 +847,7 @@
                             </w:pPr>
                             <w:r>
                               <w:rPr>
-                                <w:rFonts w:ascii="Arial Narrow" w:eastAsia="Times New Roman" w:hAnsi="Arial Narrow"/>
+                                <w:rFonts w:ascii="Arial" w:eastAsia="Times New Roman" w:hAnsi="Arial" w:cs="Arial"/>
                                 <w:b/>
                                 <w:bCs/>
                                 <w:color w:val="00B050"/>
@@ -863,7 +859,7 @@
                             </w:r>
                             <w:r>
                               <w:rPr>
-                                <w:rFonts w:ascii="Arial Narrow" w:eastAsia="Times New Roman" w:hAnsi="Arial Narrow"/>
+                                <w:rFonts w:ascii="Arial" w:eastAsia="Times New Roman" w:hAnsi="Arial" w:cs="Arial"/>
                                 <w:b/>
                                 <w:bCs/>
                                 <w:color w:val="00B050"/>
@@ -875,7 +871,7 @@
                             </w:r>
                             <w:r>
                               <w:rPr>
-                                <w:rFonts w:ascii="Arial" w:eastAsia="Times New Roman" w:hAnsi="Arial" w:cstheme="minorBidi"/>
+                                <w:rFonts w:ascii="Arial" w:eastAsia="Times New Roman" w:hAnsi="Arial" w:cs="Arial"/>
                                 <w:color w:val="000000"/>
                                 <w:kern w:val="24"/>
                               </w:rPr>
@@ -888,7 +884,7 @@
                               <w:spacing w:before="0" w:beforeAutospacing="0" w:after="0" w:afterAutospacing="0"/>
                               <w:jc w:val="both"/>
                               <w:rPr>
-                                <w:rFonts w:ascii="Arial Narrow" w:eastAsia="Times New Roman" w:hAnsi="Arial Narrow"/>
+                                <w:rFonts w:ascii="Arial" w:eastAsia="Times New Roman" w:hAnsi="Arial" w:cs="Arial"/>
                                 <w:b/>
                                 <w:bCs/>
                                 <w:color w:val="00B050"/>
@@ -903,6 +899,9 @@
                               <w:pStyle w:val="NormalWeb"/>
                               <w:spacing w:before="0" w:beforeAutospacing="0" w:after="0" w:afterAutospacing="0"/>
                               <w:jc w:val="both"/>
+                              <w:rPr>
+                                <w:rFonts w:ascii="Arial" w:hAnsi="Arial" w:cs="Arial"/>
+                              </w:rPr>
                             </w:pPr>
                           </w:p>
                           <w:p>
@@ -911,14 +910,14 @@
                               <w:spacing w:before="0" w:beforeAutospacing="0" w:after="0" w:afterAutospacing="0"/>
                               <w:jc w:val="both"/>
                               <w:rPr>
-                                <w:rFonts w:eastAsia="Times New Roman" w:cstheme="minorBidi"/>
+                                <w:rFonts w:ascii="Arial" w:eastAsia="Times New Roman" w:hAnsi="Arial" w:cs="Arial"/>
                                 <w:color w:val="0070C0"/>
                                 <w:kern w:val="24"/>
                               </w:rPr>
                             </w:pPr>
                             <w:r>
                               <w:rPr>
-                                <w:rFonts w:ascii="Arial Narrow" w:eastAsia="Times New Roman" w:hAnsi="Arial Narrow"/>
+                                <w:rFonts w:ascii="Arial" w:eastAsia="Times New Roman" w:hAnsi="Arial" w:cs="Arial"/>
                                 <w:b/>
                                 <w:bCs/>
                                 <w:color w:val="00B050"/>
@@ -930,7 +929,7 @@
                             </w:r>
                             <w:r>
                               <w:rPr>
-                                <w:rFonts w:ascii="Arial Narrow" w:eastAsia="Times New Roman" w:hAnsi="Arial Narrow"/>
+                                <w:rFonts w:ascii="Arial" w:eastAsia="Times New Roman" w:hAnsi="Arial" w:cs="Arial"/>
                                 <w:b/>
                                 <w:bCs/>
                                 <w:color w:val="0070C0"/>
@@ -942,7 +941,7 @@
                             </w:r>
                             <w:r>
                               <w:rPr>
-                                <w:rFonts w:eastAsia="Times New Roman" w:cstheme="minorBidi"/>
+                                <w:rFonts w:ascii="Arial" w:eastAsia="Times New Roman" w:hAnsi="Arial" w:cs="Arial"/>
                                 <w:b/>
                                 <w:bCs/>
                                 <w:color w:val="000000"/>
@@ -952,7 +951,7 @@
                             </w:r>
                             <w:r>
                               <w:rPr>
-                                <w:rFonts w:eastAsia="Times New Roman" w:cstheme="minorBidi"/>
+                                <w:rFonts w:ascii="Arial" w:eastAsia="Times New Roman" w:hAnsi="Arial" w:cs="Arial"/>
                                 <w:color w:val="0070C0"/>
                                 <w:kern w:val="24"/>
                               </w:rPr>
@@ -960,8 +959,8 @@
                             </w:r>
                             <w:r>
                               <w:rPr>
-                                <w:rFonts w:eastAsia="Times New Roman" w:cstheme="minorBidi"/>
-                                <w:color w:val="0070C0"/>
+                                <w:rFonts w:ascii="Arial" w:eastAsia="Times New Roman" w:hAnsi="Arial" w:cs="Arial"/>
+                                <w:color w:val="000000" w:themeColor="text1"/>
                                 <w:kern w:val="24"/>
                               </w:rPr>
                               <w:t>{{contrainte}}</w:t>
@@ -1009,7 +1008,7 @@
                         <w:spacing w:before="0" w:beforeAutospacing="0" w:after="0" w:afterAutospacing="0"/>
                         <w:jc w:val="both"/>
                         <w:rPr>
-                          <w:rFonts w:ascii="Arial Narrow" w:eastAsia="Times New Roman" w:hAnsi="Arial Narrow"/>
+                          <w:rFonts w:ascii="Arial" w:eastAsia="Times New Roman" w:hAnsi="Arial" w:cs="Arial"/>
                           <w:b/>
                           <w:bCs/>
                           <w:color w:val="00B050"/>
@@ -1020,7 +1019,7 @@
                       </w:pPr>
                       <w:r>
                         <w:rPr>
-                          <w:rFonts w:ascii="Arial Narrow" w:eastAsia="Times New Roman" w:hAnsi="Arial Narrow"/>
+                          <w:rFonts w:ascii="Arial" w:eastAsia="Times New Roman" w:hAnsi="Arial" w:cs="Arial"/>
                           <w:b/>
                           <w:bCs/>
                           <w:color w:val="00B050"/>
@@ -1032,7 +1031,7 @@
                       </w:r>
                       <w:r>
                         <w:rPr>
-                          <w:rFonts w:ascii="Arial Narrow" w:eastAsia="Times New Roman" w:hAnsi="Arial Narrow"/>
+                          <w:rFonts w:ascii="Arial" w:eastAsia="Times New Roman" w:hAnsi="Arial" w:cs="Arial"/>
                           <w:b/>
                           <w:bCs/>
                           <w:color w:val="00B050"/>
@@ -1044,7 +1043,7 @@
                       </w:r>
                       <w:r>
                         <w:rPr>
-                          <w:rFonts w:ascii="Arial" w:eastAsia="Times New Roman" w:hAnsi="Arial" w:cstheme="minorBidi"/>
+                          <w:rFonts w:ascii="Arial" w:eastAsia="Times New Roman" w:hAnsi="Arial" w:cs="Arial"/>
                           <w:color w:val="000000"/>
                           <w:kern w:val="24"/>
                         </w:rPr>
@@ -1057,7 +1056,7 @@
                         <w:spacing w:before="0" w:beforeAutospacing="0" w:after="0" w:afterAutospacing="0"/>
                         <w:jc w:val="both"/>
                         <w:rPr>
-                          <w:rFonts w:ascii="Arial Narrow" w:eastAsia="Times New Roman" w:hAnsi="Arial Narrow"/>
+                          <w:rFonts w:ascii="Arial" w:eastAsia="Times New Roman" w:hAnsi="Arial" w:cs="Arial"/>
                           <w:b/>
                           <w:bCs/>
                           <w:color w:val="00B050"/>
@@ -1072,6 +1071,9 @@
                         <w:pStyle w:val="NormalWeb"/>
                         <w:spacing w:before="0" w:beforeAutospacing="0" w:after="0" w:afterAutospacing="0"/>
                         <w:jc w:val="both"/>
+                        <w:rPr>
+                          <w:rFonts w:ascii="Arial" w:hAnsi="Arial" w:cs="Arial"/>
+                        </w:rPr>
                       </w:pPr>
                     </w:p>
                     <w:p>
@@ -1080,14 +1082,14 @@
                         <w:spacing w:before="0" w:beforeAutospacing="0" w:after="0" w:afterAutospacing="0"/>
                         <w:jc w:val="both"/>
                         <w:rPr>
-                          <w:rFonts w:eastAsia="Times New Roman" w:cstheme="minorBidi"/>
+                          <w:rFonts w:ascii="Arial" w:eastAsia="Times New Roman" w:hAnsi="Arial" w:cs="Arial"/>
                           <w:color w:val="0070C0"/>
                           <w:kern w:val="24"/>
                         </w:rPr>
                       </w:pPr>
                       <w:r>
                         <w:rPr>
-                          <w:rFonts w:ascii="Arial Narrow" w:eastAsia="Times New Roman" w:hAnsi="Arial Narrow"/>
+                          <w:rFonts w:ascii="Arial" w:eastAsia="Times New Roman" w:hAnsi="Arial" w:cs="Arial"/>
                           <w:b/>
                           <w:bCs/>
                           <w:color w:val="00B050"/>
@@ -1099,7 +1101,7 @@
                       </w:r>
                       <w:r>
                         <w:rPr>
-                          <w:rFonts w:ascii="Arial Narrow" w:eastAsia="Times New Roman" w:hAnsi="Arial Narrow"/>
+                          <w:rFonts w:ascii="Arial" w:eastAsia="Times New Roman" w:hAnsi="Arial" w:cs="Arial"/>
                           <w:b/>
                           <w:bCs/>
                           <w:color w:val="0070C0"/>
@@ -1111,7 +1113,7 @@
                       </w:r>
                       <w:r>
                         <w:rPr>
-                          <w:rFonts w:eastAsia="Times New Roman" w:cstheme="minorBidi"/>
+                          <w:rFonts w:ascii="Arial" w:eastAsia="Times New Roman" w:hAnsi="Arial" w:cs="Arial"/>
                           <w:b/>
                           <w:bCs/>
                           <w:color w:val="000000"/>
@@ -1121,7 +1123,7 @@
                       </w:r>
                       <w:r>
                         <w:rPr>
-                          <w:rFonts w:eastAsia="Times New Roman" w:cstheme="minorBidi"/>
+                          <w:rFonts w:ascii="Arial" w:eastAsia="Times New Roman" w:hAnsi="Arial" w:cs="Arial"/>
                           <w:color w:val="0070C0"/>
                           <w:kern w:val="24"/>
                         </w:rPr>
@@ -1129,8 +1131,8 @@
                       </w:r>
                       <w:r>
                         <w:rPr>
-                          <w:rFonts w:eastAsia="Times New Roman" w:cstheme="minorBidi"/>
-                          <w:color w:val="0070C0"/>
+                          <w:rFonts w:ascii="Arial" w:eastAsia="Times New Roman" w:hAnsi="Arial" w:cs="Arial"/>
+                          <w:color w:val="000000" w:themeColor="text1"/>
                           <w:kern w:val="24"/>
                         </w:rPr>
                         <w:t>{{contrainte}}</w:t>
@@ -1226,7 +1228,7 @@
                               <w:spacing w:before="0" w:beforeAutospacing="0" w:after="0" w:afterAutospacing="0"/>
                               <w:jc w:val="both"/>
                               <w:rPr>
-                                <w:rFonts w:eastAsia="Times New Roman" w:cstheme="minorBidi"/>
+                                <w:rFonts w:ascii="Arial" w:eastAsia="Times New Roman" w:hAnsi="Arial" w:cs="Arial"/>
                                 <w:b/>
                                 <w:bCs/>
                                 <w:color w:val="000000"/>
@@ -1235,7 +1237,7 @@
                             </w:pPr>
                             <w:r>
                               <w:rPr>
-                                <w:rFonts w:ascii="Arial Narrow" w:eastAsia="Times New Roman" w:hAnsi="Arial Narrow"/>
+                                <w:rFonts w:ascii="Arial" w:eastAsia="Times New Roman" w:hAnsi="Arial" w:cs="Arial"/>
                                 <w:b/>
                                 <w:bCs/>
                                 <w:color w:val="00B050"/>
@@ -1247,7 +1249,7 @@
                             </w:r>
                             <w:r>
                               <w:rPr>
-                                <w:rFonts w:ascii="Arial Narrow" w:eastAsia="Times New Roman" w:hAnsi="Arial Narrow"/>
+                                <w:rFonts w:ascii="Arial" w:eastAsia="Times New Roman" w:hAnsi="Arial" w:cs="Arial"/>
                                 <w:b/>
                                 <w:bCs/>
                                 <w:color w:val="00B050"/>
@@ -1259,7 +1261,7 @@
                             </w:r>
                             <w:r>
                               <w:rPr>
-                                <w:rFonts w:eastAsia="Times New Roman" w:cstheme="minorBidi"/>
+                                <w:rFonts w:ascii="Arial" w:eastAsia="Times New Roman" w:hAnsi="Arial" w:cs="Arial"/>
                                 <w:b/>
                                 <w:bCs/>
                                 <w:color w:val="000000"/>
@@ -1274,8 +1276,7 @@
                               <w:spacing w:before="0" w:beforeAutospacing="0" w:after="0" w:afterAutospacing="0"/>
                               <w:jc w:val="both"/>
                               <w:rPr>
-                                <w:rFonts w:eastAsia="Times New Roman" w:cstheme="minorBidi"/>
-                                <w:b/>
+                                <w:rFonts w:ascii="Arial" w:eastAsia="Times New Roman" w:hAnsi="Arial" w:cs="Arial"/>
                                 <w:bCs/>
                                 <w:color w:val="000000"/>
                                 <w:kern w:val="24"/>
@@ -1283,8 +1284,7 @@
                             </w:pPr>
                             <w:r>
                               <w:rPr>
-                                <w:rFonts w:eastAsia="Times New Roman" w:cstheme="minorBidi"/>
-                                <w:b/>
+                                <w:rFonts w:ascii="Arial" w:eastAsia="Times New Roman" w:hAnsi="Arial" w:cs="Arial"/>
                                 <w:bCs/>
                                 <w:color w:val="000000"/>
                                 <w:kern w:val="24"/>
@@ -1329,7 +1329,7 @@
                         <w:spacing w:before="0" w:beforeAutospacing="0" w:after="0" w:afterAutospacing="0"/>
                         <w:jc w:val="both"/>
                         <w:rPr>
-                          <w:rFonts w:eastAsia="Times New Roman" w:cstheme="minorBidi"/>
+                          <w:rFonts w:ascii="Arial" w:eastAsia="Times New Roman" w:hAnsi="Arial" w:cs="Arial"/>
                           <w:b/>
                           <w:bCs/>
                           <w:color w:val="000000"/>
@@ -1338,7 +1338,7 @@
                       </w:pPr>
                       <w:r>
                         <w:rPr>
-                          <w:rFonts w:ascii="Arial Narrow" w:eastAsia="Times New Roman" w:hAnsi="Arial Narrow"/>
+                          <w:rFonts w:ascii="Arial" w:eastAsia="Times New Roman" w:hAnsi="Arial" w:cs="Arial"/>
                           <w:b/>
                           <w:bCs/>
                           <w:color w:val="00B050"/>
@@ -1350,7 +1350,7 @@
                       </w:r>
                       <w:r>
                         <w:rPr>
-                          <w:rFonts w:ascii="Arial Narrow" w:eastAsia="Times New Roman" w:hAnsi="Arial Narrow"/>
+                          <w:rFonts w:ascii="Arial" w:eastAsia="Times New Roman" w:hAnsi="Arial" w:cs="Arial"/>
                           <w:b/>
                           <w:bCs/>
                           <w:color w:val="00B050"/>
@@ -1362,7 +1362,7 @@
                       </w:r>
                       <w:r>
                         <w:rPr>
-                          <w:rFonts w:eastAsia="Times New Roman" w:cstheme="minorBidi"/>
+                          <w:rFonts w:ascii="Arial" w:eastAsia="Times New Roman" w:hAnsi="Arial" w:cs="Arial"/>
                           <w:b/>
                           <w:bCs/>
                           <w:color w:val="000000"/>
@@ -1377,8 +1377,7 @@
                         <w:spacing w:before="0" w:beforeAutospacing="0" w:after="0" w:afterAutospacing="0"/>
                         <w:jc w:val="both"/>
                         <w:rPr>
-                          <w:rFonts w:eastAsia="Times New Roman" w:cstheme="minorBidi"/>
-                          <w:b/>
+                          <w:rFonts w:ascii="Arial" w:eastAsia="Times New Roman" w:hAnsi="Arial" w:cs="Arial"/>
                           <w:bCs/>
                           <w:color w:val="000000"/>
                           <w:kern w:val="24"/>
@@ -1386,8 +1385,7 @@
                       </w:pPr>
                       <w:r>
                         <w:rPr>
-                          <w:rFonts w:eastAsia="Times New Roman" w:cstheme="minorBidi"/>
-                          <w:b/>
+                          <w:rFonts w:ascii="Arial" w:eastAsia="Times New Roman" w:hAnsi="Arial" w:cs="Arial"/>
                           <w:bCs/>
                           <w:color w:val="000000"/>
                           <w:kern w:val="24"/>
@@ -1479,10 +1477,14 @@
                               <w:pStyle w:val="NormalWeb"/>
                               <w:spacing w:before="0" w:beforeAutospacing="0" w:after="0" w:afterAutospacing="0"/>
                               <w:jc w:val="both"/>
+                              <w:rPr>
+                                <w:rFonts w:ascii="Arial" w:hAnsi="Arial" w:cs="Arial"/>
+                                <w:color w:val="000000" w:themeColor="text1"/>
+                              </w:rPr>
                             </w:pPr>
                             <w:r>
                               <w:rPr>
-                                <w:rFonts w:ascii="Arial Narrow" w:eastAsia="Times New Roman" w:hAnsi="Arial Narrow" w:cs="Arial Narrow"/>
+                                <w:rFonts w:ascii="Arial" w:eastAsia="Times New Roman" w:hAnsi="Arial" w:cs="Arial"/>
                                 <w:b/>
                                 <w:bCs/>
                                 <w:color w:val="00B050"/>
@@ -1494,7 +1496,7 @@
                             </w:r>
                             <w:r>
                               <w:rPr>
-                                <w:rFonts w:ascii="Arial Narrow" w:eastAsia="Times New Roman" w:hAnsi="Arial Narrow" w:cs="Arial Narrow"/>
+                                <w:rFonts w:ascii="Arial" w:eastAsia="Times New Roman" w:hAnsi="Arial" w:cs="Arial"/>
                                 <w:b/>
                                 <w:bCs/>
                                 <w:color w:val="0070C0"/>
@@ -1503,6 +1505,17 @@
                                 <w:szCs w:val="32"/>
                               </w:rPr>
                               <w:t xml:space="preserve">: </w:t>
+                            </w:r>
+                            <w:r>
+                              <w:rPr>
+                                <w:rFonts w:ascii="Arial" w:eastAsia="Times New Roman" w:hAnsi="Arial" w:cs="Arial"/>
+                                <w:bCs/>
+                                <w:color w:val="000000" w:themeColor="text1"/>
+                                <w:kern w:val="24"/>
+                                <w:sz w:val="32"/>
+                                <w:szCs w:val="32"/>
+                              </w:rPr>
+                              <w:t>{{etablissement}}</w:t>
                             </w:r>
                           </w:p>
                         </w:txbxContent>
@@ -1525,10 +1538,14 @@
                         <w:pStyle w:val="NormalWeb"/>
                         <w:spacing w:before="0" w:beforeAutospacing="0" w:after="0" w:afterAutospacing="0"/>
                         <w:jc w:val="both"/>
+                        <w:rPr>
+                          <w:rFonts w:ascii="Arial" w:hAnsi="Arial" w:cs="Arial"/>
+                          <w:color w:val="000000" w:themeColor="text1"/>
+                        </w:rPr>
                       </w:pPr>
                       <w:r>
                         <w:rPr>
-                          <w:rFonts w:ascii="Arial Narrow" w:eastAsia="Times New Roman" w:hAnsi="Arial Narrow" w:cs="Arial Narrow"/>
+                          <w:rFonts w:ascii="Arial" w:eastAsia="Times New Roman" w:hAnsi="Arial" w:cs="Arial"/>
                           <w:b/>
                           <w:bCs/>
                           <w:color w:val="00B050"/>
@@ -1540,7 +1557,7 @@
                       </w:r>
                       <w:r>
                         <w:rPr>
-                          <w:rFonts w:ascii="Arial Narrow" w:eastAsia="Times New Roman" w:hAnsi="Arial Narrow" w:cs="Arial Narrow"/>
+                          <w:rFonts w:ascii="Arial" w:eastAsia="Times New Roman" w:hAnsi="Arial" w:cs="Arial"/>
                           <w:b/>
                           <w:bCs/>
                           <w:color w:val="0070C0"/>
@@ -1549,6 +1566,17 @@
                           <w:szCs w:val="32"/>
                         </w:rPr>
                         <w:t xml:space="preserve">: </w:t>
+                      </w:r>
+                      <w:r>
+                        <w:rPr>
+                          <w:rFonts w:ascii="Arial" w:eastAsia="Times New Roman" w:hAnsi="Arial" w:cs="Arial"/>
+                          <w:bCs/>
+                          <w:color w:val="000000" w:themeColor="text1"/>
+                          <w:kern w:val="24"/>
+                          <w:sz w:val="32"/>
+                          <w:szCs w:val="32"/>
+                        </w:rPr>
+                        <w:t>{{etablissement}}</w:t>
                       </w:r>
                     </w:p>
                   </w:txbxContent>
@@ -1618,7 +1646,15 @@
                       <wps:txbx>
                         <w:txbxContent>
                           <w:p>
+                            <w:pPr>
+                              <w:rPr>
+                                <w:rFonts w:ascii="Arial" w:hAnsi="Arial" w:cs="Arial"/>
+                              </w:rPr>
+                            </w:pPr>
                             <w:r>
+                              <w:rPr>
+                                <w:rFonts w:ascii="Arial" w:hAnsi="Arial" w:cs="Arial"/>
+                              </w:rPr>
                               <w:t>{{domaine}}</w:t>
                             </w:r>
                           </w:p>
@@ -1646,7 +1682,15 @@
                 <v:textbox>
                   <w:txbxContent>
                     <w:p>
+                      <w:pPr>
+                        <w:rPr>
+                          <w:rFonts w:ascii="Arial" w:hAnsi="Arial" w:cs="Arial"/>
+                        </w:rPr>
+                      </w:pPr>
                       <w:r>
+                        <w:rPr>
+                          <w:rFonts w:ascii="Arial" w:hAnsi="Arial" w:cs="Arial"/>
+                        </w:rPr>
                         <w:t>{{domaine}}</w:t>
                       </w:r>
                     </w:p>
@@ -2103,10 +2147,13 @@
                             <w:pPr>
                               <w:pStyle w:val="NormalWeb"/>
                               <w:spacing w:before="0" w:beforeAutospacing="0" w:after="160" w:afterAutospacing="0" w:line="256" w:lineRule="auto"/>
+                              <w:rPr>
+                                <w:rFonts w:ascii="Arial" w:hAnsi="Arial" w:cs="Arial"/>
+                              </w:rPr>
                             </w:pPr>
                             <w:r>
                               <w:rPr>
-                                <w:rFonts w:ascii="Arial Narrow" w:eastAsia="Calibri" w:hAnsi="Arial Narrow"/>
+                                <w:rFonts w:ascii="Arial" w:eastAsia="Calibri" w:hAnsi="Arial" w:cs="Arial"/>
                                 <w:b/>
                                 <w:bCs/>
                                 <w:color w:val="00B050"/>
@@ -2116,8 +2163,6 @@
                               </w:rPr>
                               <w:t>{{poste}}</w:t>
                             </w:r>
-                            <w:bookmarkStart w:id="0" w:name="_GoBack"/>
-                            <w:bookmarkEnd w:id="0"/>
                           </w:p>
                         </w:txbxContent>
                       </wps:txbx>
@@ -2142,10 +2187,13 @@
                       <w:pPr>
                         <w:pStyle w:val="NormalWeb"/>
                         <w:spacing w:before="0" w:beforeAutospacing="0" w:after="160" w:afterAutospacing="0" w:line="256" w:lineRule="auto"/>
+                        <w:rPr>
+                          <w:rFonts w:ascii="Arial" w:hAnsi="Arial" w:cs="Arial"/>
+                        </w:rPr>
                       </w:pPr>
                       <w:r>
                         <w:rPr>
-                          <w:rFonts w:ascii="Arial Narrow" w:eastAsia="Calibri" w:hAnsi="Arial Narrow"/>
+                          <w:rFonts w:ascii="Arial" w:eastAsia="Calibri" w:hAnsi="Arial" w:cs="Arial"/>
                           <w:b/>
                           <w:bCs/>
                           <w:color w:val="00B050"/>
@@ -2155,8 +2203,6 @@
                         </w:rPr>
                         <w:t>{{poste}}</w:t>
                       </w:r>
-                      <w:bookmarkStart w:id="1" w:name="_GoBack"/>
-                      <w:bookmarkEnd w:id="1"/>
                     </w:p>
                   </w:txbxContent>
                 </v:textbox>
@@ -2550,8 +2596,14 @@
                               <w:pStyle w:val="NormalWeb"/>
                               <w:spacing w:before="0" w:beforeAutospacing="0" w:after="160" w:afterAutospacing="0" w:line="256" w:lineRule="auto"/>
                               <w:jc w:val="center"/>
+                              <w:rPr>
+                                <w:rFonts w:ascii="Arial" w:hAnsi="Arial" w:cs="Arial"/>
+                              </w:rPr>
                             </w:pPr>
                             <w:r>
+                              <w:rPr>
+                                <w:rFonts w:ascii="Arial" w:hAnsi="Arial" w:cs="Arial"/>
+                              </w:rPr>
                               <w:t>{{poste}}</w:t>
                             </w:r>
                           </w:p>
@@ -2577,8 +2629,14 @@
                         <w:pStyle w:val="NormalWeb"/>
                         <w:spacing w:before="0" w:beforeAutospacing="0" w:after="160" w:afterAutospacing="0" w:line="256" w:lineRule="auto"/>
                         <w:jc w:val="center"/>
+                        <w:rPr>
+                          <w:rFonts w:ascii="Arial" w:hAnsi="Arial" w:cs="Arial"/>
+                        </w:rPr>
                       </w:pPr>
                       <w:r>
+                        <w:rPr>
+                          <w:rFonts w:ascii="Arial" w:hAnsi="Arial" w:cs="Arial"/>
+                        </w:rPr>
                         <w:t>{{poste}}</w:t>
                       </w:r>
                     </w:p>
@@ -3026,10 +3084,13 @@
                               <w:pStyle w:val="NormalWeb"/>
                               <w:spacing w:before="0" w:beforeAutospacing="0" w:after="0" w:afterAutospacing="0"/>
                               <w:jc w:val="both"/>
+                              <w:rPr>
+                                <w:rFonts w:ascii="Arial" w:hAnsi="Arial" w:cs="Arial"/>
+                              </w:rPr>
                             </w:pPr>
                             <w:r>
                               <w:rPr>
-                                <w:rFonts w:ascii="Arial Narrow" w:eastAsia="Times New Roman" w:hAnsi="Arial Narrow"/>
+                                <w:rFonts w:ascii="Arial" w:eastAsia="Times New Roman" w:hAnsi="Arial" w:cs="Arial"/>
                                 <w:b/>
                                 <w:bCs/>
                                 <w:color w:val="00B050"/>
@@ -3041,7 +3102,7 @@
                             </w:r>
                             <w:r>
                               <w:rPr>
-                                <w:rFonts w:ascii="Arial Narrow" w:eastAsia="Times New Roman" w:hAnsi="Arial Narrow"/>
+                                <w:rFonts w:ascii="Arial" w:eastAsia="Times New Roman" w:hAnsi="Arial" w:cs="Arial"/>
                                 <w:b/>
                                 <w:bCs/>
                                 <w:color w:val="0070C0"/>
@@ -3053,7 +3114,7 @@
                             </w:r>
                             <w:r>
                               <w:rPr>
-                                <w:rFonts w:eastAsia="Times New Roman" w:cstheme="minorBidi"/>
+                                <w:rFonts w:ascii="Arial" w:eastAsia="Times New Roman" w:hAnsi="Arial" w:cs="Arial"/>
                                 <w:b/>
                                 <w:bCs/>
                                 <w:color w:val="000000"/>
@@ -3063,7 +3124,7 @@
                             </w:r>
                             <w:r>
                               <w:rPr>
-                                <w:rFonts w:eastAsia="Times New Roman" w:cstheme="minorBidi"/>
+                                <w:rFonts w:ascii="Arial" w:eastAsia="Times New Roman" w:hAnsi="Arial" w:cs="Arial"/>
                                 <w:bCs/>
                                 <w:color w:val="000000"/>
                                 <w:kern w:val="24"/>
@@ -3093,10 +3154,13 @@
                         <w:pStyle w:val="NormalWeb"/>
                         <w:spacing w:before="0" w:beforeAutospacing="0" w:after="0" w:afterAutospacing="0"/>
                         <w:jc w:val="both"/>
+                        <w:rPr>
+                          <w:rFonts w:ascii="Arial" w:hAnsi="Arial" w:cs="Arial"/>
+                        </w:rPr>
                       </w:pPr>
                       <w:r>
                         <w:rPr>
-                          <w:rFonts w:ascii="Arial Narrow" w:eastAsia="Times New Roman" w:hAnsi="Arial Narrow"/>
+                          <w:rFonts w:ascii="Arial" w:eastAsia="Times New Roman" w:hAnsi="Arial" w:cs="Arial"/>
                           <w:b/>
                           <w:bCs/>
                           <w:color w:val="00B050"/>
@@ -3108,7 +3172,7 @@
                       </w:r>
                       <w:r>
                         <w:rPr>
-                          <w:rFonts w:ascii="Arial Narrow" w:eastAsia="Times New Roman" w:hAnsi="Arial Narrow"/>
+                          <w:rFonts w:ascii="Arial" w:eastAsia="Times New Roman" w:hAnsi="Arial" w:cs="Arial"/>
                           <w:b/>
                           <w:bCs/>
                           <w:color w:val="0070C0"/>
@@ -3120,7 +3184,7 @@
                       </w:r>
                       <w:r>
                         <w:rPr>
-                          <w:rFonts w:eastAsia="Times New Roman" w:cstheme="minorBidi"/>
+                          <w:rFonts w:ascii="Arial" w:eastAsia="Times New Roman" w:hAnsi="Arial" w:cs="Arial"/>
                           <w:b/>
                           <w:bCs/>
                           <w:color w:val="000000"/>
@@ -3130,7 +3194,7 @@
                       </w:r>
                       <w:r>
                         <w:rPr>
-                          <w:rFonts w:eastAsia="Times New Roman" w:cstheme="minorBidi"/>
+                          <w:rFonts w:ascii="Arial" w:eastAsia="Times New Roman" w:hAnsi="Arial" w:cs="Arial"/>
                           <w:bCs/>
                           <w:color w:val="000000"/>
                           <w:kern w:val="24"/>
@@ -3210,30 +3274,28 @@
                               <w:pStyle w:val="NormalWeb"/>
                               <w:spacing w:before="0" w:beforeAutospacing="0" w:after="160" w:afterAutospacing="0" w:line="256" w:lineRule="auto"/>
                               <w:rPr>
-                                <w:rFonts w:eastAsia="Calibri"/>
-                                <w:b/>
-                                <w:bCs/>
-                                <w:color w:val="FFFFFF" w:themeColor="light1"/>
-                                <w:kern w:val="24"/>
+                                <w:rFonts w:ascii="Arial" w:hAnsi="Arial" w:cs="Arial"/>
                               </w:rPr>
                             </w:pPr>
                             <w:r>
                               <w:rPr>
-                                <w:rFonts w:eastAsia="Calibri"/>
-                                <w:b/>
-                                <w:bCs/>
-                                <w:color w:val="FFFFFF" w:themeColor="light1"/>
-                                <w:kern w:val="24"/>
-                              </w:rPr>
-                              <w:t>A propos du professionnel</w:t>
+                                <w:rFonts w:ascii="Arial" w:hAnsi="Arial" w:cs="Arial"/>
+                              </w:rPr>
+                              <w:t>{{nom}}</w:t>
                             </w:r>
                           </w:p>
                           <w:p>
                             <w:pPr>
                               <w:pStyle w:val="NormalWeb"/>
                               <w:spacing w:before="0" w:beforeAutospacing="0" w:after="160" w:afterAutospacing="0" w:line="256" w:lineRule="auto"/>
+                              <w:rPr>
+                                <w:rFonts w:ascii="Arial" w:hAnsi="Arial" w:cs="Arial"/>
+                              </w:rPr>
                             </w:pPr>
                             <w:r>
+                              <w:rPr>
+                                <w:rFonts w:ascii="Arial" w:hAnsi="Arial" w:cs="Arial"/>
+                              </w:rPr>
                               <w:t>{{biographie}}</w:t>
                             </w:r>
                           </w:p>
@@ -3247,6 +3309,8 @@
                                 <w:kern w:val="24"/>
                               </w:rPr>
                             </w:pPr>
+                            <w:bookmarkStart w:id="0" w:name="_GoBack"/>
+                            <w:bookmarkEnd w:id="0"/>
                           </w:p>
                           <w:p>
                             <w:pPr>
@@ -3320,30 +3384,28 @@
                         <w:pStyle w:val="NormalWeb"/>
                         <w:spacing w:before="0" w:beforeAutospacing="0" w:after="160" w:afterAutospacing="0" w:line="256" w:lineRule="auto"/>
                         <w:rPr>
-                          <w:rFonts w:eastAsia="Calibri"/>
-                          <w:b/>
-                          <w:bCs/>
-                          <w:color w:val="FFFFFF" w:themeColor="light1"/>
-                          <w:kern w:val="24"/>
+                          <w:rFonts w:ascii="Arial" w:hAnsi="Arial" w:cs="Arial"/>
                         </w:rPr>
                       </w:pPr>
                       <w:r>
                         <w:rPr>
-                          <w:rFonts w:eastAsia="Calibri"/>
-                          <w:b/>
-                          <w:bCs/>
-                          <w:color w:val="FFFFFF" w:themeColor="light1"/>
-                          <w:kern w:val="24"/>
-                        </w:rPr>
-                        <w:t>A propos du professionnel</w:t>
+                          <w:rFonts w:ascii="Arial" w:hAnsi="Arial" w:cs="Arial"/>
+                        </w:rPr>
+                        <w:t>{{nom}}</w:t>
                       </w:r>
                     </w:p>
                     <w:p>
                       <w:pPr>
                         <w:pStyle w:val="NormalWeb"/>
                         <w:spacing w:before="0" w:beforeAutospacing="0" w:after="160" w:afterAutospacing="0" w:line="256" w:lineRule="auto"/>
+                        <w:rPr>
+                          <w:rFonts w:ascii="Arial" w:hAnsi="Arial" w:cs="Arial"/>
+                        </w:rPr>
                       </w:pPr>
                       <w:r>
+                        <w:rPr>
+                          <w:rFonts w:ascii="Arial" w:hAnsi="Arial" w:cs="Arial"/>
+                        </w:rPr>
                         <w:t>{{biographie}}</w:t>
                       </w:r>
                     </w:p>
@@ -3357,6 +3419,8 @@
                           <w:kern w:val="24"/>
                         </w:rPr>
                       </w:pPr>
+                      <w:bookmarkStart w:id="1" w:name="_GoBack"/>
+                      <w:bookmarkEnd w:id="1"/>
                     </w:p>
                     <w:p>
                       <w:pPr>

</xml_diff>